<commit_message>
Adicionado os arquivos da quinta aula (EHP)
</commit_message>
<xml_diff>
--- a/TecnicasDeProgramacao/JAVAPOO.docx
+++ b/TecnicasDeProgramacao/JAVAPOO.docx
@@ -82,83 +82,192 @@
         </w:numPr>
       </w:pPr>
       <w:r>
-        <w:t>Set faz a função de definir um</w:t>
+        <w:t>Set faz a função de definir um valor para um atributo</w:t>
+      </w:r>
+    </w:p>
+    <w:p>
+      <w:r>
+        <w:t>SOBRECARGA</w:t>
+      </w:r>
+    </w:p>
+    <w:p>
+      <w:pPr>
+        <w:pStyle w:val="PargrafodaLista"/>
+        <w:numPr>
+          <w:ilvl w:val="0"/>
+          <w:numId w:val="1"/>
+        </w:numPr>
+      </w:pPr>
+      <w:r>
+        <w:t xml:space="preserve">Mesma função que efetua passos diferentes </w:t>
+      </w:r>
+    </w:p>
+    <w:p>
+      <w:r>
+        <w:t>RECURSIVIDADE</w:t>
+      </w:r>
+    </w:p>
+    <w:p>
+      <w:pPr>
+        <w:pStyle w:val="PargrafodaLista"/>
+        <w:numPr>
+          <w:ilvl w:val="0"/>
+          <w:numId w:val="1"/>
+        </w:numPr>
+      </w:pPr>
+      <w:r>
+        <w:t>Exemplo Fatorial</w:t>
+      </w:r>
+      <w:r>
+        <w:t xml:space="preserve"> (chama a mesma função passando n-1)</w:t>
+      </w:r>
+    </w:p>
+    <w:p>
+      <w:pPr>
+        <w:pStyle w:val="PargrafodaLista"/>
+        <w:numPr>
+          <w:ilvl w:val="0"/>
+          <w:numId w:val="1"/>
+        </w:numPr>
+      </w:pPr>
+      <w:r>
+        <w:t>Rotina e Loop</w:t>
+      </w:r>
+    </w:p>
+    <w:p>
+      <w:pPr>
+        <w:pStyle w:val="PargrafodaLista"/>
+        <w:numPr>
+          <w:ilvl w:val="0"/>
+          <w:numId w:val="1"/>
+        </w:numPr>
+      </w:pPr>
+      <w:r>
+        <w:t>Método chama a si mesmo</w:t>
+      </w:r>
+    </w:p>
+    <w:p>
+      <w:r>
+        <w:t>HERANÇA</w:t>
+      </w:r>
+    </w:p>
+    <w:p>
+      <w:pPr>
+        <w:pStyle w:val="PargrafodaLista"/>
+        <w:numPr>
+          <w:ilvl w:val="0"/>
+          <w:numId w:val="1"/>
+        </w:numPr>
+      </w:pPr>
+      <w:r>
+        <w:t>Um objeto herda tudo que o outro possui</w:t>
+      </w:r>
+    </w:p>
+    <w:p>
+      <w:pPr>
+        <w:pStyle w:val="PargrafodaLista"/>
+        <w:numPr>
+          <w:ilvl w:val="0"/>
+          <w:numId w:val="1"/>
+        </w:numPr>
+      </w:pPr>
+      <w:r>
+        <w:t>Exemplo administrador e cliente</w:t>
+      </w:r>
+    </w:p>
+    <w:p>
+      <w:pPr>
+        <w:pStyle w:val="PargrafodaLista"/>
+        <w:numPr>
+          <w:ilvl w:val="0"/>
+          <w:numId w:val="1"/>
+        </w:numPr>
+      </w:pPr>
+      <w:r>
+        <w:t>Evita repetição de código</w:t>
+      </w:r>
+    </w:p>
+    <w:p>
+      <w:r>
+        <w:t>ENCAPSULAMENTO</w:t>
+      </w:r>
+    </w:p>
+    <w:p>
+      <w:pPr>
+        <w:pStyle w:val="PargrafodaLista"/>
+        <w:numPr>
+          <w:ilvl w:val="0"/>
+          <w:numId w:val="1"/>
+        </w:numPr>
+      </w:pPr>
+      <w:r>
+        <w:t xml:space="preserve">Proteção </w:t>
+      </w:r>
+    </w:p>
+    <w:p>
+      <w:pPr>
+        <w:pStyle w:val="PargrafodaLista"/>
+        <w:numPr>
+          <w:ilvl w:val="0"/>
+          <w:numId w:val="1"/>
+        </w:numPr>
+      </w:pPr>
+      <w:r>
+        <w:t>Abstração</w:t>
+      </w:r>
+    </w:p>
+    <w:p>
+      <w:pPr>
+        <w:pStyle w:val="PargrafodaLista"/>
+        <w:numPr>
+          <w:ilvl w:val="0"/>
+          <w:numId w:val="1"/>
+        </w:numPr>
+      </w:pPr>
+      <w:proofErr w:type="spellStart"/>
+      <w:r>
+        <w:t>Getters</w:t>
+      </w:r>
+      <w:proofErr w:type="spellEnd"/>
+      <w:r>
+        <w:t xml:space="preserve"> e </w:t>
+      </w:r>
+      <w:proofErr w:type="spellStart"/>
+      <w:r>
+        <w:t>Setters</w:t>
+      </w:r>
+      <w:proofErr w:type="spellEnd"/>
+    </w:p>
+    <w:p>
+      <w:r>
+        <w:t>POLIMORFISMO</w:t>
+      </w:r>
+    </w:p>
+    <w:p>
+      <w:pPr>
+        <w:pStyle w:val="PargrafodaLista"/>
+        <w:numPr>
+          <w:ilvl w:val="0"/>
+          <w:numId w:val="1"/>
+        </w:numPr>
+      </w:pPr>
+      <w:r>
+        <w:t>Muitas formas de se resolver algo</w:t>
+      </w:r>
+    </w:p>
+    <w:p>
+      <w:pPr>
+        <w:pStyle w:val="PargrafodaLista"/>
+        <w:numPr>
+          <w:ilvl w:val="0"/>
+          <w:numId w:val="1"/>
+        </w:numPr>
+      </w:pPr>
+      <w:r>
+        <w:t>O mesmo código efetua ações diferentes baseado na ocasião</w:t>
       </w:r>
       <w:bookmarkStart w:id="0" w:name="_GoBack"/>
       <w:bookmarkEnd w:id="0"/>
-      <w:r>
-        <w:t xml:space="preserve"> valor para um atributo</w:t>
-      </w:r>
-    </w:p>
-    <w:p>
-      <w:r>
-        <w:t>SOBRECARGA</w:t>
-      </w:r>
-    </w:p>
-    <w:p>
-      <w:pPr>
-        <w:pStyle w:val="PargrafodaLista"/>
-        <w:numPr>
-          <w:ilvl w:val="0"/>
-          <w:numId w:val="1"/>
-        </w:numPr>
-      </w:pPr>
-      <w:r>
-        <w:t xml:space="preserve">Mesma função que efetua passos diferentes </w:t>
-      </w:r>
-    </w:p>
-    <w:p>
-      <w:pPr>
-        <w:pStyle w:val="PargrafodaLista"/>
-        <w:numPr>
-          <w:ilvl w:val="0"/>
-          <w:numId w:val="1"/>
-        </w:numPr>
-      </w:pPr>
-    </w:p>
-    <w:p>
-      <w:r>
-        <w:t>RECURSIVIDADE</w:t>
-      </w:r>
-    </w:p>
-    <w:p>
-      <w:pPr>
-        <w:pStyle w:val="PargrafodaLista"/>
-        <w:numPr>
-          <w:ilvl w:val="0"/>
-          <w:numId w:val="1"/>
-        </w:numPr>
-      </w:pPr>
-      <w:r>
-        <w:t>Exemplo Fatorial</w:t>
-      </w:r>
-      <w:r>
-        <w:t xml:space="preserve"> (chama a mesma função passando n-1)</w:t>
-      </w:r>
-    </w:p>
-    <w:p>
-      <w:pPr>
-        <w:pStyle w:val="PargrafodaLista"/>
-        <w:numPr>
-          <w:ilvl w:val="0"/>
-          <w:numId w:val="1"/>
-        </w:numPr>
-      </w:pPr>
-      <w:r>
-        <w:t>Rotina e Loop</w:t>
-      </w:r>
-    </w:p>
-    <w:p>
-      <w:pPr>
-        <w:pStyle w:val="PargrafodaLista"/>
-        <w:numPr>
-          <w:ilvl w:val="0"/>
-          <w:numId w:val="1"/>
-        </w:numPr>
-      </w:pPr>
-      <w:r>
-        <w:t>Método chama a si mesmo</w:t>
-      </w:r>
     </w:p>
     <w:p/>
     <w:sectPr>

</xml_diff>

<commit_message>
Adicionado a foto do caso de uso e corrigidos os exercício de Estrutura de Dados
</commit_message>
<xml_diff>
--- a/TecnicasDeProgramacao/JAVAPOO.docx
+++ b/TecnicasDeProgramacao/JAVAPOO.docx
@@ -12,262 +12,303 @@
     </w:p>
     <w:p>
       <w:r>
-        <w:t>OBJETOS</w:t>
-      </w:r>
-    </w:p>
-    <w:p>
-      <w:pPr>
-        <w:pStyle w:val="PargrafodaLista"/>
-        <w:numPr>
-          <w:ilvl w:val="0"/>
-          <w:numId w:val="2"/>
-        </w:numPr>
-      </w:pPr>
-      <w:r>
-        <w:t xml:space="preserve">Possui atributos </w:t>
-      </w:r>
-    </w:p>
-    <w:p>
-      <w:pPr>
-        <w:pStyle w:val="PargrafodaLista"/>
-        <w:numPr>
-          <w:ilvl w:val="0"/>
-          <w:numId w:val="2"/>
-        </w:numPr>
-      </w:pPr>
-      <w:r>
-        <w:t>Possui métodos</w:t>
-      </w:r>
-    </w:p>
-    <w:p>
-      <w:r>
-        <w:t>GETTERS E SETTERS</w:t>
-      </w:r>
-    </w:p>
-    <w:p>
-      <w:pPr>
-        <w:pStyle w:val="PargrafodaLista"/>
-        <w:numPr>
-          <w:ilvl w:val="0"/>
-          <w:numId w:val="1"/>
-        </w:numPr>
-      </w:pPr>
-      <w:r>
-        <w:t>Usados para garantir uma melhor segurança do código</w:t>
-      </w:r>
-    </w:p>
-    <w:p>
-      <w:pPr>
-        <w:pStyle w:val="PargrafodaLista"/>
-        <w:numPr>
-          <w:ilvl w:val="0"/>
-          <w:numId w:val="1"/>
-        </w:numPr>
-      </w:pPr>
-      <w:proofErr w:type="spellStart"/>
-      <w:r>
-        <w:t>Get</w:t>
-      </w:r>
-      <w:proofErr w:type="spellEnd"/>
-      <w:r>
-        <w:t xml:space="preserve"> faz a função de retornar o valor de um atributo</w:t>
-      </w:r>
-    </w:p>
-    <w:p>
-      <w:pPr>
-        <w:pStyle w:val="PargrafodaLista"/>
-        <w:numPr>
-          <w:ilvl w:val="0"/>
-          <w:numId w:val="1"/>
-        </w:numPr>
-      </w:pPr>
-      <w:r>
-        <w:t>Set faz a função de definir um valor para um atributo</w:t>
-      </w:r>
-    </w:p>
-    <w:p>
-      <w:r>
-        <w:t>SOBRECARGA</w:t>
-      </w:r>
-    </w:p>
-    <w:p>
-      <w:pPr>
-        <w:pStyle w:val="PargrafodaLista"/>
-        <w:numPr>
-          <w:ilvl w:val="0"/>
-          <w:numId w:val="1"/>
-        </w:numPr>
-      </w:pPr>
-      <w:r>
-        <w:t xml:space="preserve">Mesma função que efetua passos diferentes </w:t>
-      </w:r>
-    </w:p>
-    <w:p>
-      <w:r>
-        <w:t>RECURSIVIDADE</w:t>
-      </w:r>
-    </w:p>
-    <w:p>
-      <w:pPr>
-        <w:pStyle w:val="PargrafodaLista"/>
-        <w:numPr>
-          <w:ilvl w:val="0"/>
-          <w:numId w:val="1"/>
-        </w:numPr>
-      </w:pPr>
-      <w:r>
-        <w:t>Exemplo Fatorial</w:t>
-      </w:r>
-      <w:r>
-        <w:t xml:space="preserve"> (chama a mesma função passando n-1)</w:t>
-      </w:r>
-    </w:p>
-    <w:p>
-      <w:pPr>
-        <w:pStyle w:val="PargrafodaLista"/>
-        <w:numPr>
-          <w:ilvl w:val="0"/>
-          <w:numId w:val="1"/>
-        </w:numPr>
-      </w:pPr>
-      <w:r>
-        <w:t>Rotina e Loop</w:t>
-      </w:r>
-    </w:p>
-    <w:p>
-      <w:pPr>
-        <w:pStyle w:val="PargrafodaLista"/>
-        <w:numPr>
-          <w:ilvl w:val="0"/>
-          <w:numId w:val="1"/>
-        </w:numPr>
-      </w:pPr>
-      <w:r>
-        <w:t>Método chama a si mesmo</w:t>
-      </w:r>
-    </w:p>
-    <w:p>
-      <w:r>
-        <w:t>HERANÇA</w:t>
-      </w:r>
-    </w:p>
-    <w:p>
-      <w:pPr>
-        <w:pStyle w:val="PargrafodaLista"/>
-        <w:numPr>
-          <w:ilvl w:val="0"/>
-          <w:numId w:val="1"/>
-        </w:numPr>
-      </w:pPr>
-      <w:r>
-        <w:t>Um objeto herda tudo que o outro possui</w:t>
-      </w:r>
-    </w:p>
-    <w:p>
-      <w:pPr>
-        <w:pStyle w:val="PargrafodaLista"/>
-        <w:numPr>
-          <w:ilvl w:val="0"/>
-          <w:numId w:val="1"/>
-        </w:numPr>
-      </w:pPr>
-      <w:r>
-        <w:t>Exemplo administrador e cliente</w:t>
-      </w:r>
-    </w:p>
-    <w:p>
-      <w:pPr>
-        <w:pStyle w:val="PargrafodaLista"/>
-        <w:numPr>
-          <w:ilvl w:val="0"/>
-          <w:numId w:val="1"/>
-        </w:numPr>
-      </w:pPr>
-      <w:r>
-        <w:t>Evita repetição de código</w:t>
-      </w:r>
-    </w:p>
-    <w:p>
-      <w:r>
-        <w:t>ENCAPSULAMENTO</w:t>
-      </w:r>
-    </w:p>
-    <w:p>
-      <w:pPr>
-        <w:pStyle w:val="PargrafodaLista"/>
-        <w:numPr>
-          <w:ilvl w:val="0"/>
-          <w:numId w:val="1"/>
-        </w:numPr>
-      </w:pPr>
-      <w:r>
-        <w:t xml:space="preserve">Proteção </w:t>
-      </w:r>
-    </w:p>
-    <w:p>
-      <w:pPr>
-        <w:pStyle w:val="PargrafodaLista"/>
-        <w:numPr>
-          <w:ilvl w:val="0"/>
-          <w:numId w:val="1"/>
-        </w:numPr>
-      </w:pPr>
-      <w:r>
-        <w:t>Abstração</w:t>
-      </w:r>
-    </w:p>
-    <w:p>
-      <w:pPr>
-        <w:pStyle w:val="PargrafodaLista"/>
-        <w:numPr>
-          <w:ilvl w:val="0"/>
-          <w:numId w:val="1"/>
-        </w:numPr>
-      </w:pPr>
-      <w:proofErr w:type="spellStart"/>
-      <w:r>
-        <w:t>Getters</w:t>
-      </w:r>
-      <w:proofErr w:type="spellEnd"/>
-      <w:r>
-        <w:t xml:space="preserve"> e </w:t>
-      </w:r>
-      <w:proofErr w:type="spellStart"/>
-      <w:r>
-        <w:t>Setters</w:t>
-      </w:r>
-      <w:proofErr w:type="spellEnd"/>
-    </w:p>
-    <w:p>
-      <w:r>
-        <w:t>POLIMORFISMO</w:t>
-      </w:r>
-    </w:p>
-    <w:p>
-      <w:pPr>
-        <w:pStyle w:val="PargrafodaLista"/>
-        <w:numPr>
-          <w:ilvl w:val="0"/>
-          <w:numId w:val="1"/>
-        </w:numPr>
-      </w:pPr>
-      <w:r>
-        <w:t>Muitas formas de se resolver algo</w:t>
-      </w:r>
-    </w:p>
-    <w:p>
-      <w:pPr>
-        <w:pStyle w:val="PargrafodaLista"/>
-        <w:numPr>
-          <w:ilvl w:val="0"/>
-          <w:numId w:val="1"/>
-        </w:numPr>
-      </w:pPr>
-      <w:r>
-        <w:t>O mesmo código efetua ações diferentes baseado na ocasião</w:t>
+        <w:t>CLASSE x OBJETO</w:t>
+      </w:r>
+    </w:p>
+    <w:p>
+      <w:pPr>
+        <w:pStyle w:val="PargrafodaLista"/>
+        <w:numPr>
+          <w:ilvl w:val="0"/>
+          <w:numId w:val="5"/>
+        </w:numPr>
+      </w:pPr>
+      <w:r>
+        <w:t>Classe é a definição</w:t>
+      </w:r>
+    </w:p>
+    <w:p>
+      <w:pPr>
+        <w:pStyle w:val="PargrafodaLista"/>
+        <w:numPr>
+          <w:ilvl w:val="0"/>
+          <w:numId w:val="5"/>
+        </w:numPr>
+      </w:pPr>
+      <w:r>
+        <w:t>Objeto é o definido</w:t>
+      </w:r>
+    </w:p>
+    <w:p>
+      <w:r>
+        <w:t xml:space="preserve">Um objeto </w:t>
+      </w:r>
+      <w:r>
+        <w:t>é criado baseado em</w:t>
       </w:r>
       <w:bookmarkStart w:id="0" w:name="_GoBack"/>
       <w:bookmarkEnd w:id="0"/>
+      <w:r>
+        <w:t xml:space="preserve"> uma classe</w:t>
+      </w:r>
+    </w:p>
+    <w:p>
+      <w:r>
+        <w:t>OBJETOS</w:t>
+      </w:r>
+    </w:p>
+    <w:p>
+      <w:pPr>
+        <w:pStyle w:val="PargrafodaLista"/>
+        <w:numPr>
+          <w:ilvl w:val="0"/>
+          <w:numId w:val="2"/>
+        </w:numPr>
+      </w:pPr>
+      <w:r>
+        <w:t xml:space="preserve">Possui atributos </w:t>
+      </w:r>
+    </w:p>
+    <w:p>
+      <w:pPr>
+        <w:pStyle w:val="PargrafodaLista"/>
+        <w:numPr>
+          <w:ilvl w:val="0"/>
+          <w:numId w:val="2"/>
+        </w:numPr>
+      </w:pPr>
+      <w:r>
+        <w:t>Possui métodos</w:t>
+      </w:r>
+    </w:p>
+    <w:p>
+      <w:r>
+        <w:t>GETTERS E SETTERS</w:t>
+      </w:r>
+    </w:p>
+    <w:p>
+      <w:pPr>
+        <w:pStyle w:val="PargrafodaLista"/>
+        <w:numPr>
+          <w:ilvl w:val="0"/>
+          <w:numId w:val="1"/>
+        </w:numPr>
+      </w:pPr>
+      <w:r>
+        <w:t>Usados para garantir uma melhor segurança do código</w:t>
+      </w:r>
+    </w:p>
+    <w:p>
+      <w:pPr>
+        <w:pStyle w:val="PargrafodaLista"/>
+        <w:numPr>
+          <w:ilvl w:val="0"/>
+          <w:numId w:val="1"/>
+        </w:numPr>
+      </w:pPr>
+      <w:proofErr w:type="spellStart"/>
+      <w:r>
+        <w:t>Get</w:t>
+      </w:r>
+      <w:proofErr w:type="spellEnd"/>
+      <w:r>
+        <w:t xml:space="preserve"> faz a função de retornar o valor de um atributo</w:t>
+      </w:r>
+    </w:p>
+    <w:p>
+      <w:pPr>
+        <w:pStyle w:val="PargrafodaLista"/>
+        <w:numPr>
+          <w:ilvl w:val="0"/>
+          <w:numId w:val="1"/>
+        </w:numPr>
+      </w:pPr>
+      <w:r>
+        <w:t>Set faz a função de definir um valor para um atributo</w:t>
+      </w:r>
+    </w:p>
+    <w:p>
+      <w:r>
+        <w:t>SOBRECARGA</w:t>
+      </w:r>
+    </w:p>
+    <w:p>
+      <w:pPr>
+        <w:pStyle w:val="PargrafodaLista"/>
+        <w:numPr>
+          <w:ilvl w:val="0"/>
+          <w:numId w:val="1"/>
+        </w:numPr>
+      </w:pPr>
+      <w:r>
+        <w:t xml:space="preserve">Mesma função que efetua passos diferentes </w:t>
+      </w:r>
+    </w:p>
+    <w:p>
+      <w:r>
+        <w:t>RECURSIVIDADE</w:t>
+      </w:r>
+    </w:p>
+    <w:p>
+      <w:pPr>
+        <w:pStyle w:val="PargrafodaLista"/>
+        <w:numPr>
+          <w:ilvl w:val="0"/>
+          <w:numId w:val="1"/>
+        </w:numPr>
+      </w:pPr>
+      <w:r>
+        <w:t>Exemplo Fatorial</w:t>
+      </w:r>
+      <w:r>
+        <w:t xml:space="preserve"> (chama a mesma função passando n-1)</w:t>
+      </w:r>
+    </w:p>
+    <w:p>
+      <w:pPr>
+        <w:pStyle w:val="PargrafodaLista"/>
+        <w:numPr>
+          <w:ilvl w:val="0"/>
+          <w:numId w:val="1"/>
+        </w:numPr>
+      </w:pPr>
+      <w:r>
+        <w:t>Rotina e Loop</w:t>
+      </w:r>
+    </w:p>
+    <w:p>
+      <w:pPr>
+        <w:pStyle w:val="PargrafodaLista"/>
+        <w:numPr>
+          <w:ilvl w:val="0"/>
+          <w:numId w:val="1"/>
+        </w:numPr>
+      </w:pPr>
+      <w:r>
+        <w:t>Método chama a si mesmo</w:t>
+      </w:r>
+    </w:p>
+    <w:p>
+      <w:r>
+        <w:t>HERANÇA</w:t>
+      </w:r>
+    </w:p>
+    <w:p>
+      <w:pPr>
+        <w:pStyle w:val="PargrafodaLista"/>
+        <w:numPr>
+          <w:ilvl w:val="0"/>
+          <w:numId w:val="1"/>
+        </w:numPr>
+      </w:pPr>
+      <w:r>
+        <w:t>Um objeto herda tudo que o outro possui</w:t>
+      </w:r>
+    </w:p>
+    <w:p>
+      <w:pPr>
+        <w:pStyle w:val="PargrafodaLista"/>
+        <w:numPr>
+          <w:ilvl w:val="0"/>
+          <w:numId w:val="1"/>
+        </w:numPr>
+      </w:pPr>
+      <w:r>
+        <w:t>Exemplo administrador e cliente</w:t>
+      </w:r>
+    </w:p>
+    <w:p>
+      <w:pPr>
+        <w:pStyle w:val="PargrafodaLista"/>
+        <w:numPr>
+          <w:ilvl w:val="0"/>
+          <w:numId w:val="1"/>
+        </w:numPr>
+      </w:pPr>
+      <w:r>
+        <w:t>Evita repetição de código</w:t>
+      </w:r>
+    </w:p>
+    <w:p>
+      <w:r>
+        <w:t>ENCAPSULAMENTO</w:t>
+      </w:r>
+    </w:p>
+    <w:p>
+      <w:pPr>
+        <w:pStyle w:val="PargrafodaLista"/>
+        <w:numPr>
+          <w:ilvl w:val="0"/>
+          <w:numId w:val="1"/>
+        </w:numPr>
+      </w:pPr>
+      <w:r>
+        <w:t xml:space="preserve">Proteção </w:t>
+      </w:r>
+    </w:p>
+    <w:p>
+      <w:pPr>
+        <w:pStyle w:val="PargrafodaLista"/>
+        <w:numPr>
+          <w:ilvl w:val="0"/>
+          <w:numId w:val="1"/>
+        </w:numPr>
+      </w:pPr>
+      <w:r>
+        <w:t>Abstração</w:t>
+      </w:r>
+    </w:p>
+    <w:p>
+      <w:pPr>
+        <w:pStyle w:val="PargrafodaLista"/>
+        <w:numPr>
+          <w:ilvl w:val="0"/>
+          <w:numId w:val="1"/>
+        </w:numPr>
+      </w:pPr>
+      <w:proofErr w:type="spellStart"/>
+      <w:r>
+        <w:t>Getters</w:t>
+      </w:r>
+      <w:proofErr w:type="spellEnd"/>
+      <w:r>
+        <w:t xml:space="preserve"> e </w:t>
+      </w:r>
+      <w:proofErr w:type="spellStart"/>
+      <w:r>
+        <w:t>Setters</w:t>
+      </w:r>
+      <w:proofErr w:type="spellEnd"/>
+    </w:p>
+    <w:p>
+      <w:r>
+        <w:t>POLIMORFISMO</w:t>
+      </w:r>
+    </w:p>
+    <w:p>
+      <w:pPr>
+        <w:pStyle w:val="PargrafodaLista"/>
+        <w:numPr>
+          <w:ilvl w:val="0"/>
+          <w:numId w:val="1"/>
+        </w:numPr>
+      </w:pPr>
+      <w:r>
+        <w:lastRenderedPageBreak/>
+        <w:t>Muitas formas de se resolver algo</w:t>
+      </w:r>
+    </w:p>
+    <w:p>
+      <w:pPr>
+        <w:pStyle w:val="PargrafodaLista"/>
+        <w:numPr>
+          <w:ilvl w:val="0"/>
+          <w:numId w:val="1"/>
+        </w:numPr>
+      </w:pPr>
+      <w:r>
+        <w:t>O mesmo código efetua ações diferentes baseado na ocasião</w:t>
+      </w:r>
     </w:p>
     <w:p/>
     <w:sectPr>
@@ -506,11 +547,356 @@
       </w:rPr>
     </w:lvl>
   </w:abstractNum>
+  <w:abstractNum w:abstractNumId="2" w15:restartNumberingAfterBreak="0">
+    <w:nsid w:val="475720BF"/>
+    <w:multiLevelType w:val="hybridMultilevel"/>
+    <w:tmpl w:val="9146AF18"/>
+    <w:lvl w:ilvl="0" w:tplc="28EA06AE">
+      <w:numFmt w:val="bullet"/>
+      <w:lvlText w:val=""/>
+      <w:lvlJc w:val="left"/>
+      <w:pPr>
+        <w:ind w:left="720" w:hanging="360"/>
+      </w:pPr>
+      <w:rPr>
+        <w:rFonts w:ascii="Wingdings" w:eastAsiaTheme="minorHAnsi" w:hAnsi="Wingdings" w:cs="Arial" w:hint="default"/>
+      </w:rPr>
+    </w:lvl>
+    <w:lvl w:ilvl="1" w:tplc="04160003" w:tentative="1">
+      <w:start w:val="1"/>
+      <w:numFmt w:val="bullet"/>
+      <w:lvlText w:val="o"/>
+      <w:lvlJc w:val="left"/>
+      <w:pPr>
+        <w:ind w:left="1440" w:hanging="360"/>
+      </w:pPr>
+      <w:rPr>
+        <w:rFonts w:ascii="Courier New" w:hAnsi="Courier New" w:cs="Courier New" w:hint="default"/>
+      </w:rPr>
+    </w:lvl>
+    <w:lvl w:ilvl="2" w:tplc="04160005" w:tentative="1">
+      <w:start w:val="1"/>
+      <w:numFmt w:val="bullet"/>
+      <w:lvlText w:val=""/>
+      <w:lvlJc w:val="left"/>
+      <w:pPr>
+        <w:ind w:left="2160" w:hanging="360"/>
+      </w:pPr>
+      <w:rPr>
+        <w:rFonts w:ascii="Wingdings" w:hAnsi="Wingdings" w:hint="default"/>
+      </w:rPr>
+    </w:lvl>
+    <w:lvl w:ilvl="3" w:tplc="04160001" w:tentative="1">
+      <w:start w:val="1"/>
+      <w:numFmt w:val="bullet"/>
+      <w:lvlText w:val=""/>
+      <w:lvlJc w:val="left"/>
+      <w:pPr>
+        <w:ind w:left="2880" w:hanging="360"/>
+      </w:pPr>
+      <w:rPr>
+        <w:rFonts w:ascii="Symbol" w:hAnsi="Symbol" w:hint="default"/>
+      </w:rPr>
+    </w:lvl>
+    <w:lvl w:ilvl="4" w:tplc="04160003" w:tentative="1">
+      <w:start w:val="1"/>
+      <w:numFmt w:val="bullet"/>
+      <w:lvlText w:val="o"/>
+      <w:lvlJc w:val="left"/>
+      <w:pPr>
+        <w:ind w:left="3600" w:hanging="360"/>
+      </w:pPr>
+      <w:rPr>
+        <w:rFonts w:ascii="Courier New" w:hAnsi="Courier New" w:cs="Courier New" w:hint="default"/>
+      </w:rPr>
+    </w:lvl>
+    <w:lvl w:ilvl="5" w:tplc="04160005" w:tentative="1">
+      <w:start w:val="1"/>
+      <w:numFmt w:val="bullet"/>
+      <w:lvlText w:val=""/>
+      <w:lvlJc w:val="left"/>
+      <w:pPr>
+        <w:ind w:left="4320" w:hanging="360"/>
+      </w:pPr>
+      <w:rPr>
+        <w:rFonts w:ascii="Wingdings" w:hAnsi="Wingdings" w:hint="default"/>
+      </w:rPr>
+    </w:lvl>
+    <w:lvl w:ilvl="6" w:tplc="04160001" w:tentative="1">
+      <w:start w:val="1"/>
+      <w:numFmt w:val="bullet"/>
+      <w:lvlText w:val=""/>
+      <w:lvlJc w:val="left"/>
+      <w:pPr>
+        <w:ind w:left="5040" w:hanging="360"/>
+      </w:pPr>
+      <w:rPr>
+        <w:rFonts w:ascii="Symbol" w:hAnsi="Symbol" w:hint="default"/>
+      </w:rPr>
+    </w:lvl>
+    <w:lvl w:ilvl="7" w:tplc="04160003" w:tentative="1">
+      <w:start w:val="1"/>
+      <w:numFmt w:val="bullet"/>
+      <w:lvlText w:val="o"/>
+      <w:lvlJc w:val="left"/>
+      <w:pPr>
+        <w:ind w:left="5760" w:hanging="360"/>
+      </w:pPr>
+      <w:rPr>
+        <w:rFonts w:ascii="Courier New" w:hAnsi="Courier New" w:cs="Courier New" w:hint="default"/>
+      </w:rPr>
+    </w:lvl>
+    <w:lvl w:ilvl="8" w:tplc="04160005" w:tentative="1">
+      <w:start w:val="1"/>
+      <w:numFmt w:val="bullet"/>
+      <w:lvlText w:val=""/>
+      <w:lvlJc w:val="left"/>
+      <w:pPr>
+        <w:ind w:left="6480" w:hanging="360"/>
+      </w:pPr>
+      <w:rPr>
+        <w:rFonts w:ascii="Wingdings" w:hAnsi="Wingdings" w:hint="default"/>
+      </w:rPr>
+    </w:lvl>
+  </w:abstractNum>
+  <w:abstractNum w:abstractNumId="3" w15:restartNumberingAfterBreak="0">
+    <w:nsid w:val="49004762"/>
+    <w:multiLevelType w:val="hybridMultilevel"/>
+    <w:tmpl w:val="4596E9DA"/>
+    <w:lvl w:ilvl="0" w:tplc="189A36DE">
+      <w:numFmt w:val="bullet"/>
+      <w:lvlText w:val=""/>
+      <w:lvlJc w:val="left"/>
+      <w:pPr>
+        <w:ind w:left="720" w:hanging="360"/>
+      </w:pPr>
+      <w:rPr>
+        <w:rFonts w:ascii="Wingdings" w:eastAsiaTheme="minorHAnsi" w:hAnsi="Wingdings" w:cs="Arial" w:hint="default"/>
+      </w:rPr>
+    </w:lvl>
+    <w:lvl w:ilvl="1" w:tplc="04160003" w:tentative="1">
+      <w:start w:val="1"/>
+      <w:numFmt w:val="bullet"/>
+      <w:lvlText w:val="o"/>
+      <w:lvlJc w:val="left"/>
+      <w:pPr>
+        <w:ind w:left="1440" w:hanging="360"/>
+      </w:pPr>
+      <w:rPr>
+        <w:rFonts w:ascii="Courier New" w:hAnsi="Courier New" w:cs="Courier New" w:hint="default"/>
+      </w:rPr>
+    </w:lvl>
+    <w:lvl w:ilvl="2" w:tplc="04160005" w:tentative="1">
+      <w:start w:val="1"/>
+      <w:numFmt w:val="bullet"/>
+      <w:lvlText w:val=""/>
+      <w:lvlJc w:val="left"/>
+      <w:pPr>
+        <w:ind w:left="2160" w:hanging="360"/>
+      </w:pPr>
+      <w:rPr>
+        <w:rFonts w:ascii="Wingdings" w:hAnsi="Wingdings" w:hint="default"/>
+      </w:rPr>
+    </w:lvl>
+    <w:lvl w:ilvl="3" w:tplc="04160001" w:tentative="1">
+      <w:start w:val="1"/>
+      <w:numFmt w:val="bullet"/>
+      <w:lvlText w:val=""/>
+      <w:lvlJc w:val="left"/>
+      <w:pPr>
+        <w:ind w:left="2880" w:hanging="360"/>
+      </w:pPr>
+      <w:rPr>
+        <w:rFonts w:ascii="Symbol" w:hAnsi="Symbol" w:hint="default"/>
+      </w:rPr>
+    </w:lvl>
+    <w:lvl w:ilvl="4" w:tplc="04160003" w:tentative="1">
+      <w:start w:val="1"/>
+      <w:numFmt w:val="bullet"/>
+      <w:lvlText w:val="o"/>
+      <w:lvlJc w:val="left"/>
+      <w:pPr>
+        <w:ind w:left="3600" w:hanging="360"/>
+      </w:pPr>
+      <w:rPr>
+        <w:rFonts w:ascii="Courier New" w:hAnsi="Courier New" w:cs="Courier New" w:hint="default"/>
+      </w:rPr>
+    </w:lvl>
+    <w:lvl w:ilvl="5" w:tplc="04160005" w:tentative="1">
+      <w:start w:val="1"/>
+      <w:numFmt w:val="bullet"/>
+      <w:lvlText w:val=""/>
+      <w:lvlJc w:val="left"/>
+      <w:pPr>
+        <w:ind w:left="4320" w:hanging="360"/>
+      </w:pPr>
+      <w:rPr>
+        <w:rFonts w:ascii="Wingdings" w:hAnsi="Wingdings" w:hint="default"/>
+      </w:rPr>
+    </w:lvl>
+    <w:lvl w:ilvl="6" w:tplc="04160001" w:tentative="1">
+      <w:start w:val="1"/>
+      <w:numFmt w:val="bullet"/>
+      <w:lvlText w:val=""/>
+      <w:lvlJc w:val="left"/>
+      <w:pPr>
+        <w:ind w:left="5040" w:hanging="360"/>
+      </w:pPr>
+      <w:rPr>
+        <w:rFonts w:ascii="Symbol" w:hAnsi="Symbol" w:hint="default"/>
+      </w:rPr>
+    </w:lvl>
+    <w:lvl w:ilvl="7" w:tplc="04160003" w:tentative="1">
+      <w:start w:val="1"/>
+      <w:numFmt w:val="bullet"/>
+      <w:lvlText w:val="o"/>
+      <w:lvlJc w:val="left"/>
+      <w:pPr>
+        <w:ind w:left="5760" w:hanging="360"/>
+      </w:pPr>
+      <w:rPr>
+        <w:rFonts w:ascii="Courier New" w:hAnsi="Courier New" w:cs="Courier New" w:hint="default"/>
+      </w:rPr>
+    </w:lvl>
+    <w:lvl w:ilvl="8" w:tplc="04160005" w:tentative="1">
+      <w:start w:val="1"/>
+      <w:numFmt w:val="bullet"/>
+      <w:lvlText w:val=""/>
+      <w:lvlJc w:val="left"/>
+      <w:pPr>
+        <w:ind w:left="6480" w:hanging="360"/>
+      </w:pPr>
+      <w:rPr>
+        <w:rFonts w:ascii="Wingdings" w:hAnsi="Wingdings" w:hint="default"/>
+      </w:rPr>
+    </w:lvl>
+  </w:abstractNum>
+  <w:abstractNum w:abstractNumId="4" w15:restartNumberingAfterBreak="0">
+    <w:nsid w:val="64623D94"/>
+    <w:multiLevelType w:val="hybridMultilevel"/>
+    <w:tmpl w:val="D2DAA100"/>
+    <w:lvl w:ilvl="0" w:tplc="9DA2E2FE">
+      <w:numFmt w:val="bullet"/>
+      <w:lvlText w:val=""/>
+      <w:lvlJc w:val="left"/>
+      <w:pPr>
+        <w:ind w:left="720" w:hanging="360"/>
+      </w:pPr>
+      <w:rPr>
+        <w:rFonts w:ascii="Wingdings" w:eastAsiaTheme="minorHAnsi" w:hAnsi="Wingdings" w:cs="Arial" w:hint="default"/>
+      </w:rPr>
+    </w:lvl>
+    <w:lvl w:ilvl="1" w:tplc="04160003" w:tentative="1">
+      <w:start w:val="1"/>
+      <w:numFmt w:val="bullet"/>
+      <w:lvlText w:val="o"/>
+      <w:lvlJc w:val="left"/>
+      <w:pPr>
+        <w:ind w:left="1440" w:hanging="360"/>
+      </w:pPr>
+      <w:rPr>
+        <w:rFonts w:ascii="Courier New" w:hAnsi="Courier New" w:cs="Courier New" w:hint="default"/>
+      </w:rPr>
+    </w:lvl>
+    <w:lvl w:ilvl="2" w:tplc="04160005" w:tentative="1">
+      <w:start w:val="1"/>
+      <w:numFmt w:val="bullet"/>
+      <w:lvlText w:val=""/>
+      <w:lvlJc w:val="left"/>
+      <w:pPr>
+        <w:ind w:left="2160" w:hanging="360"/>
+      </w:pPr>
+      <w:rPr>
+        <w:rFonts w:ascii="Wingdings" w:hAnsi="Wingdings" w:hint="default"/>
+      </w:rPr>
+    </w:lvl>
+    <w:lvl w:ilvl="3" w:tplc="04160001" w:tentative="1">
+      <w:start w:val="1"/>
+      <w:numFmt w:val="bullet"/>
+      <w:lvlText w:val=""/>
+      <w:lvlJc w:val="left"/>
+      <w:pPr>
+        <w:ind w:left="2880" w:hanging="360"/>
+      </w:pPr>
+      <w:rPr>
+        <w:rFonts w:ascii="Symbol" w:hAnsi="Symbol" w:hint="default"/>
+      </w:rPr>
+    </w:lvl>
+    <w:lvl w:ilvl="4" w:tplc="04160003" w:tentative="1">
+      <w:start w:val="1"/>
+      <w:numFmt w:val="bullet"/>
+      <w:lvlText w:val="o"/>
+      <w:lvlJc w:val="left"/>
+      <w:pPr>
+        <w:ind w:left="3600" w:hanging="360"/>
+      </w:pPr>
+      <w:rPr>
+        <w:rFonts w:ascii="Courier New" w:hAnsi="Courier New" w:cs="Courier New" w:hint="default"/>
+      </w:rPr>
+    </w:lvl>
+    <w:lvl w:ilvl="5" w:tplc="04160005" w:tentative="1">
+      <w:start w:val="1"/>
+      <w:numFmt w:val="bullet"/>
+      <w:lvlText w:val=""/>
+      <w:lvlJc w:val="left"/>
+      <w:pPr>
+        <w:ind w:left="4320" w:hanging="360"/>
+      </w:pPr>
+      <w:rPr>
+        <w:rFonts w:ascii="Wingdings" w:hAnsi="Wingdings" w:hint="default"/>
+      </w:rPr>
+    </w:lvl>
+    <w:lvl w:ilvl="6" w:tplc="04160001" w:tentative="1">
+      <w:start w:val="1"/>
+      <w:numFmt w:val="bullet"/>
+      <w:lvlText w:val=""/>
+      <w:lvlJc w:val="left"/>
+      <w:pPr>
+        <w:ind w:left="5040" w:hanging="360"/>
+      </w:pPr>
+      <w:rPr>
+        <w:rFonts w:ascii="Symbol" w:hAnsi="Symbol" w:hint="default"/>
+      </w:rPr>
+    </w:lvl>
+    <w:lvl w:ilvl="7" w:tplc="04160003" w:tentative="1">
+      <w:start w:val="1"/>
+      <w:numFmt w:val="bullet"/>
+      <w:lvlText w:val="o"/>
+      <w:lvlJc w:val="left"/>
+      <w:pPr>
+        <w:ind w:left="5760" w:hanging="360"/>
+      </w:pPr>
+      <w:rPr>
+        <w:rFonts w:ascii="Courier New" w:hAnsi="Courier New" w:cs="Courier New" w:hint="default"/>
+      </w:rPr>
+    </w:lvl>
+    <w:lvl w:ilvl="8" w:tplc="04160005" w:tentative="1">
+      <w:start w:val="1"/>
+      <w:numFmt w:val="bullet"/>
+      <w:lvlText w:val=""/>
+      <w:lvlJc w:val="left"/>
+      <w:pPr>
+        <w:ind w:left="6480" w:hanging="360"/>
+      </w:pPr>
+      <w:rPr>
+        <w:rFonts w:ascii="Wingdings" w:hAnsi="Wingdings" w:hint="default"/>
+      </w:rPr>
+    </w:lvl>
+  </w:abstractNum>
   <w:num w:numId="1">
     <w:abstractNumId w:val="1"/>
   </w:num>
   <w:num w:numId="2">
     <w:abstractNumId w:val="0"/>
+  </w:num>
+  <w:num w:numId="3">
+    <w:abstractNumId w:val="2"/>
+  </w:num>
+  <w:num w:numId="4">
+    <w:abstractNumId w:val="4"/>
+  </w:num>
+  <w:num w:numId="5">
+    <w:abstractNumId w:val="3"/>
   </w:num>
 </w:numbering>
 </file>

</xml_diff>